<commit_message>
Updating Dictionry Github Link
</commit_message>
<xml_diff>
--- a/All_Examples.docx
+++ b/All_Examples.docx
@@ -349,7 +349,21 @@
             <w:rStyle w:val="Hipercze"/>
             <w:lang w:val="en-US"/>
           </w:rPr>
-          <w:t>Github</w:t>
+          <w:t>G</w:t>
+        </w:r>
+        <w:r>
+          <w:rPr>
+            <w:rStyle w:val="Hipercze"/>
+            <w:lang w:val="en-US"/>
+          </w:rPr>
+          <w:t>i</w:t>
+        </w:r>
+        <w:r>
+          <w:rPr>
+            <w:rStyle w:val="Hipercze"/>
+            <w:lang w:val="en-US"/>
+          </w:rPr>
+          <w:t>thub</w:t>
         </w:r>
         <w:proofErr w:type="spellEnd"/>
       </w:hyperlink>
@@ -962,7 +976,7 @@
 </file>
 
 <file path=customXml/itemProps1.xml><?xml version="1.0" encoding="utf-8"?>
-<ds:datastoreItem xmlns:ds="http://schemas.openxmlformats.org/officeDocument/2006/customXml" ds:itemID="{86F4C31D-2413-4C3D-AA63-C5B7D5AEACCE}">
+<ds:datastoreItem xmlns:ds="http://schemas.openxmlformats.org/officeDocument/2006/customXml" ds:itemID="{995D146A-64B9-4DC6-9A6E-879E79DCFA98}">
   <ds:schemaRefs>
     <ds:schemaRef ds:uri="http://schemas.openxmlformats.org/officeDocument/2006/bibliography"/>
   </ds:schemaRefs>

</xml_diff>

<commit_message>
Updating Word with interface
</commit_message>
<xml_diff>
--- a/All_Examples.docx
+++ b/All_Examples.docx
@@ -4,34 +4,383 @@
   <w:body>
     <w:p>
       <w:pPr>
-        <w:autoSpaceDE w:val="0"/>
-        <w:autoSpaceDN w:val="0"/>
-        <w:adjustRightInd w:val="0"/>
-        <w:spacing w:after="0" w:line="240" w:lineRule="auto"/>
-        <w:jc w:val="center"/>
-        <w:rPr>
-          <w:rFonts w:ascii="Consolas" w:hAnsi="Consolas" w:cs="Consolas"/>
+        <w:pStyle w:val="Tytu"/>
+        <w:rPr>
           <w:noProof/>
-          <w:sz w:val="52"/>
-          <w:szCs w:val="52"/>
         </w:rPr>
       </w:pPr>
       <w:r>
         <w:rPr>
-          <w:rFonts w:ascii="Consolas" w:hAnsi="Consolas" w:cs="Consolas"/>
           <w:noProof/>
-          <w:sz w:val="52"/>
-          <w:szCs w:val="52"/>
-        </w:rPr>
-        <w:t>% Parameter</w:t>
+        </w:rPr>
+        <w:t>Useful unity code/functions</w:t>
       </w:r>
     </w:p>
+    <w:sdt>
+      <w:sdtPr>
+        <w:id w:val="1463745672"/>
+        <w:docPartObj>
+          <w:docPartGallery w:val="Table of Contents"/>
+          <w:docPartUnique/>
+        </w:docPartObj>
+      </w:sdtPr>
+      <w:sdtEndPr>
+        <w:rPr>
+          <w:rFonts w:asciiTheme="minorHAnsi" w:eastAsiaTheme="minorEastAsia" w:hAnsiTheme="minorHAnsi" w:cstheme="minorBidi"/>
+          <w:b w:val="0"/>
+          <w:bCs w:val="0"/>
+          <w:color w:val="auto"/>
+          <w:sz w:val="22"/>
+          <w:szCs w:val="22"/>
+          <w:lang w:eastAsia="ja-JP"/>
+        </w:rPr>
+      </w:sdtEndPr>
+      <w:sdtContent>
+        <w:p>
+          <w:pPr>
+            <w:pStyle w:val="Nagwekspisutreci"/>
+          </w:pPr>
+          <w:r>
+            <w:t>Zawartość</w:t>
+          </w:r>
+        </w:p>
+        <w:p>
+          <w:pPr>
+            <w:pStyle w:val="Spistreci1"/>
+            <w:tabs>
+              <w:tab w:val="right" w:leader="dot" w:pos="8494"/>
+            </w:tabs>
+            <w:rPr>
+              <w:noProof/>
+            </w:rPr>
+          </w:pPr>
+          <w:r>
+            <w:fldChar w:fldCharType="begin"/>
+          </w:r>
+          <w:r>
+            <w:instrText xml:space="preserve"> TOC \o "1-3" \h \z \u </w:instrText>
+          </w:r>
+          <w:r>
+            <w:fldChar w:fldCharType="separate"/>
+          </w:r>
+          <w:hyperlink w:anchor="_Toc81036603" w:history="1">
+            <w:r>
+              <w:rPr>
+                <w:rStyle w:val="Hipercze"/>
+                <w:noProof/>
+              </w:rPr>
+              <w:t>% Para</w:t>
+            </w:r>
+            <w:r>
+              <w:rPr>
+                <w:rStyle w:val="Hipercze"/>
+                <w:noProof/>
+              </w:rPr>
+              <w:t>m</w:t>
+            </w:r>
+            <w:r>
+              <w:rPr>
+                <w:rStyle w:val="Hipercze"/>
+                <w:noProof/>
+              </w:rPr>
+              <w:t>eter</w:t>
+            </w:r>
+            <w:r>
+              <w:rPr>
+                <w:noProof/>
+                <w:webHidden/>
+              </w:rPr>
+              <w:tab/>
+            </w:r>
+            <w:r>
+              <w:rPr>
+                <w:noProof/>
+                <w:webHidden/>
+              </w:rPr>
+              <w:fldChar w:fldCharType="begin"/>
+            </w:r>
+            <w:r>
+              <w:rPr>
+                <w:noProof/>
+                <w:webHidden/>
+              </w:rPr>
+              <w:instrText xml:space="preserve"> PAGEREF _Toc81036603 \h </w:instrText>
+            </w:r>
+            <w:r>
+              <w:rPr>
+                <w:noProof/>
+                <w:webHidden/>
+              </w:rPr>
+            </w:r>
+            <w:r>
+              <w:rPr>
+                <w:noProof/>
+                <w:webHidden/>
+              </w:rPr>
+              <w:fldChar w:fldCharType="separate"/>
+            </w:r>
+            <w:r>
+              <w:rPr>
+                <w:noProof/>
+                <w:webHidden/>
+              </w:rPr>
+              <w:t>1</w:t>
+            </w:r>
+            <w:r>
+              <w:rPr>
+                <w:noProof/>
+                <w:webHidden/>
+              </w:rPr>
+              <w:fldChar w:fldCharType="end"/>
+            </w:r>
+          </w:hyperlink>
+        </w:p>
+        <w:p>
+          <w:pPr>
+            <w:pStyle w:val="Spistreci1"/>
+            <w:tabs>
+              <w:tab w:val="right" w:leader="dot" w:pos="8494"/>
+            </w:tabs>
+            <w:rPr>
+              <w:noProof/>
+            </w:rPr>
+          </w:pPr>
+          <w:hyperlink w:anchor="_Toc81036604" w:history="1">
+            <w:r>
+              <w:rPr>
+                <w:rStyle w:val="Hipercze"/>
+                <w:noProof/>
+                <w:lang w:val="en-US"/>
+              </w:rPr>
+              <w:t>Inspec</w:t>
+            </w:r>
+            <w:r>
+              <w:rPr>
+                <w:rStyle w:val="Hipercze"/>
+                <w:noProof/>
+                <w:lang w:val="en-US"/>
+              </w:rPr>
+              <w:t>t</w:t>
+            </w:r>
+            <w:r>
+              <w:rPr>
+                <w:rStyle w:val="Hipercze"/>
+                <w:noProof/>
+                <w:lang w:val="en-US"/>
+              </w:rPr>
+              <w:t>or Attributes</w:t>
+            </w:r>
+            <w:r>
+              <w:rPr>
+                <w:noProof/>
+                <w:webHidden/>
+              </w:rPr>
+              <w:tab/>
+            </w:r>
+            <w:r>
+              <w:rPr>
+                <w:noProof/>
+                <w:webHidden/>
+              </w:rPr>
+              <w:fldChar w:fldCharType="begin"/>
+            </w:r>
+            <w:r>
+              <w:rPr>
+                <w:noProof/>
+                <w:webHidden/>
+              </w:rPr>
+              <w:instrText xml:space="preserve"> PAGEREF _Toc81036604 \h </w:instrText>
+            </w:r>
+            <w:r>
+              <w:rPr>
+                <w:noProof/>
+                <w:webHidden/>
+              </w:rPr>
+            </w:r>
+            <w:r>
+              <w:rPr>
+                <w:noProof/>
+                <w:webHidden/>
+              </w:rPr>
+              <w:fldChar w:fldCharType="separate"/>
+            </w:r>
+            <w:r>
+              <w:rPr>
+                <w:noProof/>
+                <w:webHidden/>
+              </w:rPr>
+              <w:t>2</w:t>
+            </w:r>
+            <w:r>
+              <w:rPr>
+                <w:noProof/>
+                <w:webHidden/>
+              </w:rPr>
+              <w:fldChar w:fldCharType="end"/>
+            </w:r>
+          </w:hyperlink>
+        </w:p>
+        <w:p>
+          <w:pPr>
+            <w:pStyle w:val="Spistreci1"/>
+            <w:tabs>
+              <w:tab w:val="right" w:leader="dot" w:pos="8494"/>
+            </w:tabs>
+            <w:rPr>
+              <w:noProof/>
+            </w:rPr>
+          </w:pPr>
+          <w:hyperlink w:anchor="_Toc81036605" w:history="1">
+            <w:r>
+              <w:rPr>
+                <w:rStyle w:val="Hipercze"/>
+                <w:noProof/>
+              </w:rPr>
+              <w:t>Dictionary</w:t>
+            </w:r>
+            <w:r>
+              <w:rPr>
+                <w:noProof/>
+                <w:webHidden/>
+              </w:rPr>
+              <w:tab/>
+            </w:r>
+            <w:r>
+              <w:rPr>
+                <w:noProof/>
+                <w:webHidden/>
+              </w:rPr>
+              <w:fldChar w:fldCharType="begin"/>
+            </w:r>
+            <w:r>
+              <w:rPr>
+                <w:noProof/>
+                <w:webHidden/>
+              </w:rPr>
+              <w:instrText xml:space="preserve"> PAGEREF _Toc81036605 \h </w:instrText>
+            </w:r>
+            <w:r>
+              <w:rPr>
+                <w:noProof/>
+                <w:webHidden/>
+              </w:rPr>
+            </w:r>
+            <w:r>
+              <w:rPr>
+                <w:noProof/>
+                <w:webHidden/>
+              </w:rPr>
+              <w:fldChar w:fldCharType="separate"/>
+            </w:r>
+            <w:r>
+              <w:rPr>
+                <w:noProof/>
+                <w:webHidden/>
+              </w:rPr>
+              <w:t>3</w:t>
+            </w:r>
+            <w:r>
+              <w:rPr>
+                <w:noProof/>
+                <w:webHidden/>
+              </w:rPr>
+              <w:fldChar w:fldCharType="end"/>
+            </w:r>
+          </w:hyperlink>
+        </w:p>
+        <w:p>
+          <w:pPr>
+            <w:pStyle w:val="Spistreci1"/>
+            <w:tabs>
+              <w:tab w:val="right" w:leader="dot" w:pos="8494"/>
+            </w:tabs>
+            <w:rPr>
+              <w:noProof/>
+            </w:rPr>
+          </w:pPr>
+          <w:hyperlink w:anchor="_Toc81036606" w:history="1">
+            <w:r>
+              <w:rPr>
+                <w:rStyle w:val="Hipercze"/>
+                <w:noProof/>
+              </w:rPr>
+              <w:t>Utili</w:t>
+            </w:r>
+            <w:r>
+              <w:rPr>
+                <w:rStyle w:val="Hipercze"/>
+                <w:noProof/>
+              </w:rPr>
+              <w:t>t</w:t>
+            </w:r>
+            <w:r>
+              <w:rPr>
+                <w:rStyle w:val="Hipercze"/>
+                <w:noProof/>
+              </w:rPr>
+              <w:t>y Class</w:t>
+            </w:r>
+            <w:r>
+              <w:rPr>
+                <w:noProof/>
+                <w:webHidden/>
+              </w:rPr>
+              <w:tab/>
+            </w:r>
+            <w:r>
+              <w:rPr>
+                <w:noProof/>
+                <w:webHidden/>
+              </w:rPr>
+              <w:fldChar w:fldCharType="begin"/>
+            </w:r>
+            <w:r>
+              <w:rPr>
+                <w:noProof/>
+                <w:webHidden/>
+              </w:rPr>
+              <w:instrText xml:space="preserve"> PAGEREF _Toc81036606 \h </w:instrText>
+            </w:r>
+            <w:r>
+              <w:rPr>
+                <w:noProof/>
+                <w:webHidden/>
+              </w:rPr>
+            </w:r>
+            <w:r>
+              <w:rPr>
+                <w:noProof/>
+                <w:webHidden/>
+              </w:rPr>
+              <w:fldChar w:fldCharType="separate"/>
+            </w:r>
+            <w:r>
+              <w:rPr>
+                <w:noProof/>
+                <w:webHidden/>
+              </w:rPr>
+              <w:t>4</w:t>
+            </w:r>
+            <w:r>
+              <w:rPr>
+                <w:noProof/>
+                <w:webHidden/>
+              </w:rPr>
+              <w:fldChar w:fldCharType="end"/>
+            </w:r>
+          </w:hyperlink>
+        </w:p>
+        <w:p>
+          <w:r>
+            <w:fldChar w:fldCharType="end"/>
+          </w:r>
+        </w:p>
+      </w:sdtContent>
+    </w:sdt>
     <w:p>
       <w:pPr>
-        <w:autoSpaceDE w:val="0"/>
-        <w:autoSpaceDN w:val="0"/>
-        <w:adjustRightInd w:val="0"/>
-        <w:spacing w:after="0" w:line="240" w:lineRule="auto"/>
+        <w:pStyle w:val="Nagwek1"/>
+        <w:jc w:val="center"/>
         <w:rPr>
           <w:rFonts w:ascii="Consolas" w:hAnsi="Consolas" w:cs="Consolas"/>
           <w:noProof/>
@@ -40,6 +389,14 @@
           <w:szCs w:val="19"/>
         </w:rPr>
       </w:pPr>
+      <w:bookmarkStart w:id="0" w:name="_Toc81036603"/>
+      <w:r>
+        <w:rPr>
+          <w:noProof/>
+        </w:rPr>
+        <w:t>% Parameter</w:t>
+      </w:r>
+      <w:bookmarkEnd w:id="0"/>
     </w:p>
     <w:p>
       <w:pPr>
@@ -119,6 +476,7 @@
         <w:t xml:space="preserve">Code: </w:t>
       </w:r>
       <w:hyperlink r:id="rId6" w:history="1">
+        <w:proofErr w:type="spellStart"/>
         <w:r>
           <w:rPr>
             <w:rStyle w:val="Hipercze"/>
@@ -126,6 +484,7 @@
           </w:rPr>
           <w:t>GitHub</w:t>
         </w:r>
+        <w:proofErr w:type="spellEnd"/>
       </w:hyperlink>
     </w:p>
     <w:p>
@@ -143,17 +502,16 @@
           <w:lang w:val="en-US"/>
         </w:rPr>
       </w:pPr>
-      <w:r>
-        <w:rPr>
-          <w:rFonts w:ascii="Consolas" w:hAnsi="Consolas" w:cs="Consolas"/>
-          <w:noProof/>
-          <w:sz w:val="52"/>
-          <w:szCs w:val="52"/>
+      <w:bookmarkStart w:id="1" w:name="_Toc81036604"/>
+      <w:r>
+        <w:rPr>
+          <w:rStyle w:val="Nagwek1Znak"/>
           <w:lang w:val="en-US"/>
         </w:rPr>
         <w:lastRenderedPageBreak/>
         <w:t>Inspector Attributes</w:t>
       </w:r>
+      <w:bookmarkEnd w:id="1"/>
       <w:r>
         <w:rPr>
           <w:noProof/>
@@ -215,6 +573,7 @@
           <w:lang w:val="en-US"/>
         </w:rPr>
       </w:pPr>
+      <w:proofErr w:type="spellStart"/>
       <w:r>
         <w:rPr>
           <w:lang w:val="en-US"/>
@@ -244,6 +603,7 @@
           <w:t>b</w:t>
         </w:r>
       </w:hyperlink>
+      <w:proofErr w:type="spellEnd"/>
     </w:p>
     <w:p>
       <w:pPr>
@@ -260,17 +620,17 @@
           <w:lang w:val="en-US"/>
         </w:rPr>
       </w:pPr>
-      <w:r>
-        <w:rPr>
-          <w:rFonts w:ascii="Consolas" w:hAnsi="Consolas" w:cs="Consolas"/>
-          <w:noProof/>
-          <w:sz w:val="52"/>
-          <w:szCs w:val="52"/>
-          <w:lang w:val="en-US"/>
+      <w:bookmarkStart w:id="2" w:name="_Toc81036605"/>
+      <w:proofErr w:type="spellStart"/>
+      <w:r>
+        <w:rPr>
+          <w:rStyle w:val="Nagwek1Znak"/>
         </w:rPr>
         <w:lastRenderedPageBreak/>
-        <w:t>Inspector Attributes</w:t>
-      </w:r>
+        <w:t>Dictionary</w:t>
+      </w:r>
+      <w:bookmarkEnd w:id="2"/>
+      <w:proofErr w:type="spellEnd"/>
       <w:r>
         <w:rPr>
           <w:noProof/>
@@ -332,6 +692,7 @@
           <w:lang w:val="en-US"/>
         </w:rPr>
       </w:pPr>
+      <w:proofErr w:type="spellStart"/>
       <w:r>
         <w:rPr>
           <w:lang w:val="en-US"/>
@@ -360,6 +721,7 @@
           </w:rPr>
           <w:t>thub</w:t>
         </w:r>
+        <w:proofErr w:type="spellEnd"/>
       </w:hyperlink>
     </w:p>
     <w:p>
@@ -374,29 +736,45 @@
           <w:noProof/>
           <w:sz w:val="52"/>
           <w:szCs w:val="52"/>
-          <w:lang w:val="en-US"/>
         </w:rPr>
       </w:pPr>
+      <w:bookmarkStart w:id="3" w:name="_Toc81036606"/>
+      <w:proofErr w:type="spellStart"/>
+      <w:r>
+        <w:rPr>
+          <w:rStyle w:val="Nagwek1Znak"/>
+        </w:rPr>
+        <w:lastRenderedPageBreak/>
+        <w:t>Utility</w:t>
+      </w:r>
+      <w:proofErr w:type="spellEnd"/>
+      <w:r>
+        <w:rPr>
+          <w:rStyle w:val="Nagwek1Znak"/>
+        </w:rPr>
+        <w:t xml:space="preserve"> </w:t>
+      </w:r>
+      <w:proofErr w:type="spellStart"/>
+      <w:r>
+        <w:rPr>
+          <w:rStyle w:val="Nagwek1Znak"/>
+        </w:rPr>
+        <w:t>Class</w:t>
+      </w:r>
+      <w:bookmarkEnd w:id="3"/>
+      <w:proofErr w:type="spellEnd"/>
       <w:r>
         <w:rPr>
           <w:rFonts w:ascii="Consolas" w:hAnsi="Consolas" w:cs="Consolas"/>
           <w:noProof/>
           <w:sz w:val="52"/>
           <w:szCs w:val="52"/>
-          <w:lang w:val="en-US"/>
-        </w:rPr>
-        <w:lastRenderedPageBreak/>
-        <w:t>Utility Class</w:t>
-      </w:r>
-      <w:r>
-        <w:rPr>
-          <w:noProof/>
         </w:rPr>
         <w:drawing>
           <wp:inline distT="0" distB="0" distL="0" distR="0">
-            <wp:extent cx="5400040" cy="6652849"/>
+            <wp:extent cx="5400040" cy="7531956"/>
             <wp:effectExtent l="19050" t="0" r="0" b="0"/>
-            <wp:docPr id="7" name="Obraz 7"/>
+            <wp:docPr id="10" name="Obraz 10"/>
             <wp:cNvGraphicFramePr>
               <a:graphicFrameLocks xmlns:a="http://schemas.openxmlformats.org/drawingml/2006/main" noChangeAspect="1"/>
             </wp:cNvGraphicFramePr>
@@ -404,7 +782,7 @@
               <a:graphicData uri="http://schemas.openxmlformats.org/drawingml/2006/picture">
                 <pic:pic xmlns:pic="http://schemas.openxmlformats.org/drawingml/2006/picture">
                   <pic:nvPicPr>
-                    <pic:cNvPr id="0" name="Picture 7"/>
+                    <pic:cNvPr id="0" name="Picture 10"/>
                     <pic:cNvPicPr>
                       <a:picLocks noChangeAspect="1" noChangeArrowheads="1"/>
                     </pic:cNvPicPr>
@@ -419,7 +797,7 @@
                   <pic:spPr bwMode="auto">
                     <a:xfrm>
                       <a:off x="0" y="0"/>
-                      <a:ext cx="5400040" cy="6652849"/>
+                      <a:ext cx="5400040" cy="7531956"/>
                     </a:xfrm>
                     <a:prstGeom prst="rect">
                       <a:avLst/>
@@ -449,6 +827,7 @@
           <w:lang w:val="en-US"/>
         </w:rPr>
       </w:pPr>
+      <w:proofErr w:type="spellStart"/>
       <w:r>
         <w:rPr>
           <w:lang w:val="en-US"/>
@@ -456,6 +835,298 @@
         <w:t>Code:</w:t>
       </w:r>
       <w:hyperlink r:id="rId12" w:history="1">
+        <w:r>
+          <w:rPr>
+            <w:rStyle w:val="Hipercze"/>
+            <w:lang w:val="en-US"/>
+          </w:rPr>
+          <w:t>Gith</w:t>
+        </w:r>
+        <w:r>
+          <w:rPr>
+            <w:rStyle w:val="Hipercze"/>
+            <w:lang w:val="en-US"/>
+          </w:rPr>
+          <w:t>u</w:t>
+        </w:r>
+        <w:r>
+          <w:rPr>
+            <w:rStyle w:val="Hipercze"/>
+            <w:lang w:val="en-US"/>
+          </w:rPr>
+          <w:t>b</w:t>
+        </w:r>
+        <w:proofErr w:type="spellEnd"/>
+      </w:hyperlink>
+      <w:r>
+        <w:rPr>
+          <w:lang w:val="en-US"/>
+        </w:rPr>
+        <w:t>, Code examples:</w:t>
+      </w:r>
+      <w:r>
+        <w:rPr>
+          <w:lang w:val="en-US"/>
+        </w:rPr>
+        <w:t xml:space="preserve"> </w:t>
+      </w:r>
+      <w:hyperlink r:id="rId13" w:history="1">
+        <w:proofErr w:type="spellStart"/>
+        <w:r>
+          <w:rPr>
+            <w:rStyle w:val="Hipercze"/>
+            <w:lang w:val="en-US"/>
+          </w:rPr>
+          <w:t>Git</w:t>
+        </w:r>
+        <w:r>
+          <w:rPr>
+            <w:rStyle w:val="Hipercze"/>
+            <w:lang w:val="en-US"/>
+          </w:rPr>
+          <w:t>h</w:t>
+        </w:r>
+        <w:r>
+          <w:rPr>
+            <w:rStyle w:val="Hipercze"/>
+            <w:lang w:val="en-US"/>
+          </w:rPr>
+          <w:t>ub</w:t>
+        </w:r>
+        <w:proofErr w:type="spellEnd"/>
+      </w:hyperlink>
+    </w:p>
+    <w:p>
+      <w:pPr>
+        <w:pStyle w:val="Nagwek1"/>
+        <w:jc w:val="center"/>
+        <w:rPr>
+          <w:lang w:val="en-US"/>
+        </w:rPr>
+      </w:pPr>
+      <w:r>
+        <w:rPr>
+          <w:lang w:val="en-US"/>
+        </w:rPr>
+        <w:lastRenderedPageBreak/>
+        <w:t>Interface</w:t>
+      </w:r>
+    </w:p>
+    <w:p>
+      <w:pPr>
+        <w:rPr>
+          <w:lang w:val="en-US"/>
+        </w:rPr>
+      </w:pPr>
+      <w:r>
+        <w:rPr>
+          <w:noProof/>
+        </w:rPr>
+        <w:drawing>
+          <wp:inline distT="0" distB="0" distL="0" distR="0">
+            <wp:extent cx="3086100" cy="895350"/>
+            <wp:effectExtent l="19050" t="0" r="0" b="0"/>
+            <wp:docPr id="19" name="Obraz 19"/>
+            <wp:cNvGraphicFramePr>
+              <a:graphicFrameLocks xmlns:a="http://schemas.openxmlformats.org/drawingml/2006/main" noChangeAspect="1"/>
+            </wp:cNvGraphicFramePr>
+            <a:graphic xmlns:a="http://schemas.openxmlformats.org/drawingml/2006/main">
+              <a:graphicData uri="http://schemas.openxmlformats.org/drawingml/2006/picture">
+                <pic:pic xmlns:pic="http://schemas.openxmlformats.org/drawingml/2006/picture">
+                  <pic:nvPicPr>
+                    <pic:cNvPr id="0" name="Picture 19"/>
+                    <pic:cNvPicPr>
+                      <a:picLocks noChangeAspect="1" noChangeArrowheads="1"/>
+                    </pic:cNvPicPr>
+                  </pic:nvPicPr>
+                  <pic:blipFill>
+                    <a:blip r:embed="rId14"/>
+                    <a:srcRect/>
+                    <a:stretch>
+                      <a:fillRect/>
+                    </a:stretch>
+                  </pic:blipFill>
+                  <pic:spPr bwMode="auto">
+                    <a:xfrm>
+                      <a:off x="0" y="0"/>
+                      <a:ext cx="3086100" cy="895350"/>
+                    </a:xfrm>
+                    <a:prstGeom prst="rect">
+                      <a:avLst/>
+                    </a:prstGeom>
+                    <a:noFill/>
+                    <a:ln w="9525">
+                      <a:noFill/>
+                      <a:miter lim="800000"/>
+                      <a:headEnd/>
+                      <a:tailEnd/>
+                    </a:ln>
+                  </pic:spPr>
+                </pic:pic>
+              </a:graphicData>
+            </a:graphic>
+          </wp:inline>
+        </w:drawing>
+      </w:r>
+    </w:p>
+    <w:p>
+      <w:pPr>
+        <w:rPr>
+          <w:lang w:val="en-US"/>
+        </w:rPr>
+      </w:pPr>
+      <w:r>
+        <w:rPr>
+          <w:lang w:val="en-US"/>
+        </w:rPr>
+        <w:t>*interface</w:t>
+      </w:r>
+    </w:p>
+    <w:p>
+      <w:pPr>
+        <w:rPr>
+          <w:lang w:val="en-US"/>
+        </w:rPr>
+      </w:pPr>
+      <w:r>
+        <w:rPr>
+          <w:noProof/>
+        </w:rPr>
+        <w:drawing>
+          <wp:inline distT="0" distB="0" distL="0" distR="0">
+            <wp:extent cx="4248150" cy="2533650"/>
+            <wp:effectExtent l="19050" t="0" r="0" b="0"/>
+            <wp:docPr id="22" name="Obraz 22"/>
+            <wp:cNvGraphicFramePr>
+              <a:graphicFrameLocks xmlns:a="http://schemas.openxmlformats.org/drawingml/2006/main" noChangeAspect="1"/>
+            </wp:cNvGraphicFramePr>
+            <a:graphic xmlns:a="http://schemas.openxmlformats.org/drawingml/2006/main">
+              <a:graphicData uri="http://schemas.openxmlformats.org/drawingml/2006/picture">
+                <pic:pic xmlns:pic="http://schemas.openxmlformats.org/drawingml/2006/picture">
+                  <pic:nvPicPr>
+                    <pic:cNvPr id="0" name="Picture 22"/>
+                    <pic:cNvPicPr>
+                      <a:picLocks noChangeAspect="1" noChangeArrowheads="1"/>
+                    </pic:cNvPicPr>
+                  </pic:nvPicPr>
+                  <pic:blipFill>
+                    <a:blip r:embed="rId15"/>
+                    <a:srcRect/>
+                    <a:stretch>
+                      <a:fillRect/>
+                    </a:stretch>
+                  </pic:blipFill>
+                  <pic:spPr bwMode="auto">
+                    <a:xfrm>
+                      <a:off x="0" y="0"/>
+                      <a:ext cx="4248150" cy="2533650"/>
+                    </a:xfrm>
+                    <a:prstGeom prst="rect">
+                      <a:avLst/>
+                    </a:prstGeom>
+                    <a:noFill/>
+                    <a:ln w="9525">
+                      <a:noFill/>
+                      <a:miter lim="800000"/>
+                      <a:headEnd/>
+                      <a:tailEnd/>
+                    </a:ln>
+                  </pic:spPr>
+                </pic:pic>
+              </a:graphicData>
+            </a:graphic>
+          </wp:inline>
+        </w:drawing>
+      </w:r>
+    </w:p>
+    <w:p>
+      <w:pPr>
+        <w:rPr>
+          <w:lang w:val="en-US"/>
+        </w:rPr>
+      </w:pPr>
+      <w:r>
+        <w:rPr>
+          <w:lang w:val="en-US"/>
+        </w:rPr>
+        <w:t>*interface implementation</w:t>
+      </w:r>
+    </w:p>
+    <w:p>
+      <w:pPr>
+        <w:rPr>
+          <w:lang w:val="en-US"/>
+        </w:rPr>
+      </w:pPr>
+      <w:r>
+        <w:rPr>
+          <w:noProof/>
+        </w:rPr>
+        <w:drawing>
+          <wp:inline distT="0" distB="0" distL="0" distR="0">
+            <wp:extent cx="5400040" cy="3158316"/>
+            <wp:effectExtent l="19050" t="0" r="0" b="0"/>
+            <wp:docPr id="25" name="Obraz 25"/>
+            <wp:cNvGraphicFramePr>
+              <a:graphicFrameLocks xmlns:a="http://schemas.openxmlformats.org/drawingml/2006/main" noChangeAspect="1"/>
+            </wp:cNvGraphicFramePr>
+            <a:graphic xmlns:a="http://schemas.openxmlformats.org/drawingml/2006/main">
+              <a:graphicData uri="http://schemas.openxmlformats.org/drawingml/2006/picture">
+                <pic:pic xmlns:pic="http://schemas.openxmlformats.org/drawingml/2006/picture">
+                  <pic:nvPicPr>
+                    <pic:cNvPr id="0" name="Picture 25"/>
+                    <pic:cNvPicPr>
+                      <a:picLocks noChangeAspect="1" noChangeArrowheads="1"/>
+                    </pic:cNvPicPr>
+                  </pic:nvPicPr>
+                  <pic:blipFill>
+                    <a:blip r:embed="rId16"/>
+                    <a:srcRect/>
+                    <a:stretch>
+                      <a:fillRect/>
+                    </a:stretch>
+                  </pic:blipFill>
+                  <pic:spPr bwMode="auto">
+                    <a:xfrm>
+                      <a:off x="0" y="0"/>
+                      <a:ext cx="5400040" cy="3158316"/>
+                    </a:xfrm>
+                    <a:prstGeom prst="rect">
+                      <a:avLst/>
+                    </a:prstGeom>
+                    <a:noFill/>
+                    <a:ln w="9525">
+                      <a:noFill/>
+                      <a:miter lim="800000"/>
+                      <a:headEnd/>
+                      <a:tailEnd/>
+                    </a:ln>
+                  </pic:spPr>
+                </pic:pic>
+              </a:graphicData>
+            </a:graphic>
+          </wp:inline>
+        </w:drawing>
+      </w:r>
+    </w:p>
+    <w:p>
+      <w:pPr>
+        <w:autoSpaceDE w:val="0"/>
+        <w:autoSpaceDN w:val="0"/>
+        <w:adjustRightInd w:val="0"/>
+        <w:spacing w:after="0" w:line="240" w:lineRule="auto"/>
+        <w:rPr>
+          <w:lang w:val="en-US"/>
+        </w:rPr>
+      </w:pPr>
+      <w:proofErr w:type="spellStart"/>
+      <w:r>
+        <w:rPr>
+          <w:lang w:val="en-US"/>
+        </w:rPr>
+        <w:t>Code:</w:t>
+      </w:r>
+      <w:hyperlink r:id="rId17" w:history="1">
         <w:r>
           <w:rPr>
             <w:rStyle w:val="Hipercze"/>
@@ -463,6 +1134,7 @@
           </w:rPr>
           <w:t>Github</w:t>
         </w:r>
+        <w:proofErr w:type="spellEnd"/>
       </w:hyperlink>
       <w:r>
         <w:rPr>
@@ -476,14 +1148,33 @@
         </w:rPr>
         <w:t xml:space="preserve"> </w:t>
       </w:r>
-      <w:hyperlink r:id="rId13" w:history="1">
+      <w:hyperlink r:id="rId18" w:history="1">
+        <w:proofErr w:type="spellStart"/>
         <w:r>
           <w:rPr>
             <w:rStyle w:val="Hipercze"/>
             <w:lang w:val="en-US"/>
           </w:rPr>
-          <w:t>Github</w:t>
+          <w:t>InterfaceTest</w:t>
         </w:r>
+        <w:proofErr w:type="spellEnd"/>
+      </w:hyperlink>
+      <w:r>
+        <w:rPr>
+          <w:lang w:val="en-US"/>
+        </w:rPr>
+        <w:t xml:space="preserve">, </w:t>
+      </w:r>
+      <w:hyperlink r:id="rId19" w:history="1">
+        <w:proofErr w:type="spellStart"/>
+        <w:r>
+          <w:rPr>
+            <w:rStyle w:val="Hipercze"/>
+            <w:lang w:val="en-US"/>
+          </w:rPr>
+          <w:t>Interface_DamgeOnClick</w:t>
+        </w:r>
+        <w:proofErr w:type="spellEnd"/>
       </w:hyperlink>
     </w:p>
     <w:p>
@@ -492,7 +1183,13 @@
         <w:autoSpaceDN w:val="0"/>
         <w:adjustRightInd w:val="0"/>
         <w:spacing w:after="0" w:line="240" w:lineRule="auto"/>
-        <w:jc w:val="center"/>
+        <w:rPr>
+          <w:lang w:val="en-US"/>
+        </w:rPr>
+      </w:pPr>
+    </w:p>
+    <w:p>
+      <w:pPr>
         <w:rPr>
           <w:lang w:val="en-US"/>
         </w:rPr>
@@ -667,7 +1364,30 @@
   <w:style w:type="paragraph" w:default="1" w:styleId="Normalny">
     <w:name w:val="Normal"/>
     <w:qFormat/>
-    <w:rsid w:val="006B4458"/>
+    <w:rsid w:val="00BC5DB9"/>
+  </w:style>
+  <w:style w:type="paragraph" w:styleId="Nagwek1">
+    <w:name w:val="heading 1"/>
+    <w:basedOn w:val="Normalny"/>
+    <w:next w:val="Normalny"/>
+    <w:link w:val="Nagwek1Znak"/>
+    <w:uiPriority w:val="9"/>
+    <w:qFormat/>
+    <w:rsid w:val="00E50A96"/>
+    <w:pPr>
+      <w:keepNext/>
+      <w:keepLines/>
+      <w:spacing w:before="480" w:after="0"/>
+      <w:outlineLvl w:val="0"/>
+    </w:pPr>
+    <w:rPr>
+      <w:rFonts w:asciiTheme="majorHAnsi" w:eastAsiaTheme="majorEastAsia" w:hAnsiTheme="majorHAnsi" w:cstheme="majorBidi"/>
+      <w:b/>
+      <w:bCs/>
+      <w:color w:val="365F91" w:themeColor="accent1" w:themeShade="BF"/>
+      <w:sz w:val="28"/>
+      <w:szCs w:val="28"/>
+    </w:rPr>
   </w:style>
   <w:style w:type="paragraph" w:styleId="Nagwek2">
     <w:name w:val="heading 2"/>
@@ -803,6 +1523,88 @@
       <w:b/>
       <w:bCs/>
     </w:rPr>
+  </w:style>
+  <w:style w:type="paragraph" w:styleId="Tytu">
+    <w:name w:val="Title"/>
+    <w:basedOn w:val="Normalny"/>
+    <w:next w:val="Normalny"/>
+    <w:link w:val="TytuZnak"/>
+    <w:uiPriority w:val="10"/>
+    <w:qFormat/>
+    <w:rsid w:val="00E50A96"/>
+    <w:pPr>
+      <w:pBdr>
+        <w:bottom w:val="single" w:sz="8" w:space="4" w:color="4F81BD" w:themeColor="accent1"/>
+      </w:pBdr>
+      <w:spacing w:after="300" w:line="240" w:lineRule="auto"/>
+      <w:contextualSpacing/>
+    </w:pPr>
+    <w:rPr>
+      <w:rFonts w:asciiTheme="majorHAnsi" w:eastAsiaTheme="majorEastAsia" w:hAnsiTheme="majorHAnsi" w:cstheme="majorBidi"/>
+      <w:color w:val="17365D" w:themeColor="text2" w:themeShade="BF"/>
+      <w:spacing w:val="5"/>
+      <w:kern w:val="28"/>
+      <w:sz w:val="52"/>
+      <w:szCs w:val="52"/>
+    </w:rPr>
+  </w:style>
+  <w:style w:type="character" w:customStyle="1" w:styleId="TytuZnak">
+    <w:name w:val="Tytuł Znak"/>
+    <w:basedOn w:val="Domylnaczcionkaakapitu"/>
+    <w:link w:val="Tytu"/>
+    <w:uiPriority w:val="10"/>
+    <w:rsid w:val="00E50A96"/>
+    <w:rPr>
+      <w:rFonts w:asciiTheme="majorHAnsi" w:eastAsiaTheme="majorEastAsia" w:hAnsiTheme="majorHAnsi" w:cstheme="majorBidi"/>
+      <w:color w:val="17365D" w:themeColor="text2" w:themeShade="BF"/>
+      <w:spacing w:val="5"/>
+      <w:kern w:val="28"/>
+      <w:sz w:val="52"/>
+      <w:szCs w:val="52"/>
+    </w:rPr>
+  </w:style>
+  <w:style w:type="character" w:customStyle="1" w:styleId="Nagwek1Znak">
+    <w:name w:val="Nagłówek 1 Znak"/>
+    <w:basedOn w:val="Domylnaczcionkaakapitu"/>
+    <w:link w:val="Nagwek1"/>
+    <w:uiPriority w:val="9"/>
+    <w:rsid w:val="00E50A96"/>
+    <w:rPr>
+      <w:rFonts w:asciiTheme="majorHAnsi" w:eastAsiaTheme="majorEastAsia" w:hAnsiTheme="majorHAnsi" w:cstheme="majorBidi"/>
+      <w:b/>
+      <w:bCs/>
+      <w:color w:val="365F91" w:themeColor="accent1" w:themeShade="BF"/>
+      <w:sz w:val="28"/>
+      <w:szCs w:val="28"/>
+    </w:rPr>
+  </w:style>
+  <w:style w:type="paragraph" w:styleId="Nagwekspisutreci">
+    <w:name w:val="TOC Heading"/>
+    <w:basedOn w:val="Nagwek1"/>
+    <w:next w:val="Normalny"/>
+    <w:uiPriority w:val="39"/>
+    <w:semiHidden/>
+    <w:unhideWhenUsed/>
+    <w:qFormat/>
+    <w:rsid w:val="00E50A96"/>
+    <w:pPr>
+      <w:outlineLvl w:val="9"/>
+    </w:pPr>
+    <w:rPr>
+      <w:lang w:eastAsia="en-US"/>
+    </w:rPr>
+  </w:style>
+  <w:style w:type="paragraph" w:styleId="Spistreci1">
+    <w:name w:val="toc 1"/>
+    <w:basedOn w:val="Normalny"/>
+    <w:next w:val="Normalny"/>
+    <w:autoRedefine/>
+    <w:uiPriority w:val="39"/>
+    <w:unhideWhenUsed/>
+    <w:rsid w:val="00E50A96"/>
+    <w:pPr>
+      <w:spacing w:after="100"/>
+    </w:pPr>
   </w:style>
 </w:styles>
 </file>
@@ -1095,7 +1897,7 @@
 </file>
 
 <file path=customXml/itemProps1.xml><?xml version="1.0" encoding="utf-8"?>
-<ds:datastoreItem xmlns:ds="http://schemas.openxmlformats.org/officeDocument/2006/customXml" ds:itemID="{578A377E-DFB3-4AA5-B5D4-2E5EFDAE91FC}">
+<ds:datastoreItem xmlns:ds="http://schemas.openxmlformats.org/officeDocument/2006/customXml" ds:itemID="{FDA64E42-613C-4999-90F6-C74E13BA7791}">
   <ds:schemaRefs>
     <ds:schemaRef ds:uri="http://schemas.openxmlformats.org/officeDocument/2006/bibliography"/>
   </ds:schemaRefs>

</xml_diff>

<commit_message>
More Advanced Progress bars
</commit_message>
<xml_diff>
--- a/All_Examples.docx
+++ b/All_Examples.docx
@@ -1636,7 +1636,7 @@
             <w:rStyle w:val="Hipercze"/>
             <w:lang w:val="en-US"/>
           </w:rPr>
-          <w:t>Abstract Class</w:t>
+          <w:t>Implementation</w:t>
         </w:r>
       </w:hyperlink>
       <w:r>
@@ -1646,13 +1646,15 @@
         <w:t xml:space="preserve">, </w:t>
       </w:r>
       <w:hyperlink r:id="rId25" w:history="1">
-        <w:r>
-          <w:rPr>
-            <w:rStyle w:val="Hipercze"/>
-            <w:lang w:val="en-US"/>
-          </w:rPr>
-          <w:t>Implementation</w:t>
-        </w:r>
+        <w:proofErr w:type="spellStart"/>
+        <w:r>
+          <w:rPr>
+            <w:rStyle w:val="Hipercze"/>
+            <w:lang w:val="en-US"/>
+          </w:rPr>
+          <w:t>Abstract_DamageOnClick</w:t>
+        </w:r>
+        <w:proofErr w:type="spellEnd"/>
       </w:hyperlink>
     </w:p>
     <w:p>
@@ -2365,7 +2367,7 @@
 </file>
 
 <file path=customXml/itemProps1.xml><?xml version="1.0" encoding="utf-8"?>
-<ds:datastoreItem xmlns:ds="http://schemas.openxmlformats.org/officeDocument/2006/customXml" ds:itemID="{B1435FAA-06F0-43E5-981D-63ED83834890}">
+<ds:datastoreItem xmlns:ds="http://schemas.openxmlformats.org/officeDocument/2006/customXml" ds:itemID="{6424E401-8C5A-41D8-91C5-301D78F2D143}">
   <ds:schemaRefs>
     <ds:schemaRef ds:uri="http://schemas.openxmlformats.org/officeDocument/2006/bibliography"/>
   </ds:schemaRefs>

</xml_diff>